<commit_message>
Aggiunta eccezioni e miglioramento visualizzazione programma quasi terminato, non javadoc
</commit_message>
<xml_diff>
--- a/AUTOFFICINA analisi e progettazione.docx
+++ b/AUTOFFICINA analisi e progettazione.docx
@@ -455,7 +455,7 @@
           </w:tcPr>
           <w:p>
             <w:r>
-              <w:t>tecnologico</w:t>
+              <w:t>funzionale</w:t>
             </w:r>
           </w:p>
         </w:tc>
@@ -505,7 +505,7 @@
           </w:tcPr>
           <w:p>
             <w:r>
-              <w:t>tecnologico</w:t>
+              <w:t>funzionale</w:t>
             </w:r>
           </w:p>
         </w:tc>
@@ -564,7 +564,7 @@
           </w:tcPr>
           <w:p>
             <w:r>
-              <w:t>tecnologico</w:t>
+              <w:t>Non funzionale</w:t>
             </w:r>
           </w:p>
         </w:tc>

</xml_diff>